<commit_message>
Atualizacao dos documentos e ajustes em telas
</commit_message>
<xml_diff>
--- a/Documentação/Especificacao de Requisitos de Software.docx
+++ b/Documentação/Especificacao de Requisitos de Software.docx
@@ -444,15 +444,19 @@
       <w:pPr>
         <w:rPr>
           <w:rFonts w:ascii="Arial" w:hAnsi="Arial" w:cs="Arial"/>
-          <w:sz w:val="32"/>
-          <w:szCs w:val="32"/>
-        </w:rPr>
-      </w:pPr>
-      <w:r>
-        <w:rPr>
-          <w:rFonts w:ascii="Arial" w:hAnsi="Arial" w:cs="Arial"/>
-          <w:sz w:val="32"/>
-          <w:szCs w:val="32"/>
+          <w:b/>
+          <w:bCs/>
+          <w:sz w:val="28"/>
+          <w:szCs w:val="28"/>
+        </w:rPr>
+      </w:pPr>
+      <w:r>
+        <w:rPr>
+          <w:rFonts w:ascii="Arial" w:hAnsi="Arial" w:cs="Arial"/>
+          <w:b/>
+          <w:bCs/>
+          <w:sz w:val="28"/>
+          <w:szCs w:val="28"/>
         </w:rPr>
         <w:lastRenderedPageBreak/>
         <w:t>Especificação de Requisitos de Software</w:t>
@@ -462,15 +466,19 @@
       <w:pPr>
         <w:rPr>
           <w:rFonts w:ascii="Arial" w:hAnsi="Arial" w:cs="Arial"/>
-          <w:sz w:val="32"/>
-          <w:szCs w:val="32"/>
-        </w:rPr>
-      </w:pPr>
-      <w:r>
-        <w:rPr>
-          <w:rFonts w:ascii="Arial" w:hAnsi="Arial" w:cs="Arial"/>
-          <w:sz w:val="32"/>
-          <w:szCs w:val="32"/>
+          <w:b/>
+          <w:bCs/>
+          <w:sz w:val="28"/>
+          <w:szCs w:val="28"/>
+        </w:rPr>
+      </w:pPr>
+      <w:r>
+        <w:rPr>
+          <w:rFonts w:ascii="Arial" w:hAnsi="Arial" w:cs="Arial"/>
+          <w:b/>
+          <w:bCs/>
+          <w:sz w:val="28"/>
+          <w:szCs w:val="28"/>
         </w:rPr>
         <w:t>Introdução</w:t>
       </w:r>
@@ -479,15 +487,19 @@
       <w:pPr>
         <w:rPr>
           <w:rFonts w:ascii="Arial" w:hAnsi="Arial" w:cs="Arial"/>
-          <w:sz w:val="32"/>
-          <w:szCs w:val="32"/>
-        </w:rPr>
-      </w:pPr>
-      <w:r>
-        <w:rPr>
-          <w:rFonts w:ascii="Arial" w:hAnsi="Arial" w:cs="Arial"/>
-          <w:sz w:val="32"/>
-          <w:szCs w:val="32"/>
+          <w:b/>
+          <w:bCs/>
+          <w:sz w:val="28"/>
+          <w:szCs w:val="28"/>
+        </w:rPr>
+      </w:pPr>
+      <w:r>
+        <w:rPr>
+          <w:rFonts w:ascii="Arial" w:hAnsi="Arial" w:cs="Arial"/>
+          <w:b/>
+          <w:bCs/>
+          <w:sz w:val="28"/>
+          <w:szCs w:val="28"/>
         </w:rPr>
         <w:t>Proposta</w:t>
       </w:r>
@@ -537,15 +549,19 @@
       <w:pPr>
         <w:rPr>
           <w:rFonts w:ascii="Arial" w:hAnsi="Arial" w:cs="Arial"/>
-          <w:sz w:val="32"/>
-          <w:szCs w:val="32"/>
-        </w:rPr>
-      </w:pPr>
-      <w:r>
-        <w:rPr>
-          <w:rFonts w:ascii="Arial" w:hAnsi="Arial" w:cs="Arial"/>
-          <w:sz w:val="32"/>
-          <w:szCs w:val="32"/>
+          <w:b/>
+          <w:bCs/>
+          <w:sz w:val="28"/>
+          <w:szCs w:val="28"/>
+        </w:rPr>
+      </w:pPr>
+      <w:r>
+        <w:rPr>
+          <w:rFonts w:ascii="Arial" w:hAnsi="Arial" w:cs="Arial"/>
+          <w:b/>
+          <w:bCs/>
+          <w:sz w:val="28"/>
+          <w:szCs w:val="28"/>
         </w:rPr>
         <w:t>Escopo</w:t>
       </w:r>
@@ -564,22 +580,42 @@
           <w:sz w:val="24"/>
           <w:szCs w:val="24"/>
         </w:rPr>
-        <w:t>Um software de prestação de serviço na área da limpeza doméstica.</w:t>
-      </w:r>
-    </w:p>
-    <w:p>
-      <w:pPr>
-        <w:rPr>
-          <w:rFonts w:ascii="Arial" w:hAnsi="Arial" w:cs="Arial"/>
-          <w:sz w:val="32"/>
-          <w:szCs w:val="32"/>
-        </w:rPr>
-      </w:pPr>
-      <w:r>
-        <w:rPr>
-          <w:rFonts w:ascii="Arial" w:hAnsi="Arial" w:cs="Arial"/>
-          <w:sz w:val="32"/>
-          <w:szCs w:val="32"/>
+        <w:t xml:space="preserve">Um software de prestação de serviço na área da limpeza </w:t>
+      </w:r>
+      <w:r>
+        <w:rPr>
+          <w:rFonts w:ascii="Arial" w:hAnsi="Arial" w:cs="Arial"/>
+          <w:sz w:val="24"/>
+          <w:szCs w:val="24"/>
+        </w:rPr>
+        <w:t>de imóveis</w:t>
+      </w:r>
+      <w:r>
+        <w:rPr>
+          <w:rFonts w:ascii="Arial" w:hAnsi="Arial" w:cs="Arial"/>
+          <w:sz w:val="24"/>
+          <w:szCs w:val="24"/>
+        </w:rPr>
+        <w:t>.</w:t>
+      </w:r>
+    </w:p>
+    <w:p>
+      <w:pPr>
+        <w:rPr>
+          <w:rFonts w:ascii="Arial" w:hAnsi="Arial" w:cs="Arial"/>
+          <w:b/>
+          <w:bCs/>
+          <w:sz w:val="28"/>
+          <w:szCs w:val="28"/>
+        </w:rPr>
+      </w:pPr>
+      <w:r>
+        <w:rPr>
+          <w:rFonts w:ascii="Arial" w:hAnsi="Arial" w:cs="Arial"/>
+          <w:b/>
+          <w:bCs/>
+          <w:sz w:val="28"/>
+          <w:szCs w:val="28"/>
         </w:rPr>
         <w:t>Público-alvo</w:t>
       </w:r>
@@ -598,7 +634,15 @@
           <w:sz w:val="24"/>
           <w:szCs w:val="24"/>
         </w:rPr>
-        <w:t xml:space="preserve">Funcionário - </w:t>
+        <w:t>Prestador de serviço</w:t>
+      </w:r>
+      <w:r>
+        <w:rPr>
+          <w:rFonts w:ascii="Arial" w:hAnsi="Arial" w:cs="Arial"/>
+          <w:sz w:val="24"/>
+          <w:szCs w:val="24"/>
+        </w:rPr>
+        <w:t xml:space="preserve"> - </w:t>
       </w:r>
       <w:r>
         <w:rPr>
@@ -631,7 +675,31 @@
           <w:sz w:val="24"/>
           <w:szCs w:val="24"/>
         </w:rPr>
-        <w:t>Cliente -</w:t>
+        <w:t>Cliente</w:t>
+      </w:r>
+      <w:r>
+        <w:rPr>
+          <w:rFonts w:ascii="Arial" w:hAnsi="Arial" w:cs="Arial"/>
+          <w:sz w:val="24"/>
+          <w:szCs w:val="24"/>
+        </w:rPr>
+        <w:t xml:space="preserve"> </w:t>
+      </w:r>
+      <w:r>
+        <w:rPr>
+          <w:rFonts w:ascii="Arial" w:hAnsi="Arial" w:cs="Arial"/>
+          <w:sz w:val="24"/>
+          <w:szCs w:val="24"/>
+        </w:rPr>
+        <w:t>-</w:t>
+      </w:r>
+      <w:r>
+        <w:rPr>
+          <w:rFonts w:ascii="Arial" w:hAnsi="Arial" w:cs="Arial"/>
+          <w:sz w:val="24"/>
+          <w:szCs w:val="24"/>
+        </w:rPr>
+        <w:t xml:space="preserve"> </w:t>
       </w:r>
       <w:r>
         <w:rPr>
@@ -646,15 +714,19 @@
       <w:pPr>
         <w:rPr>
           <w:rFonts w:ascii="Arial" w:hAnsi="Arial" w:cs="Arial"/>
-          <w:sz w:val="32"/>
-          <w:szCs w:val="32"/>
-        </w:rPr>
-      </w:pPr>
-      <w:r>
-        <w:rPr>
-          <w:rFonts w:ascii="Arial" w:hAnsi="Arial" w:cs="Arial"/>
-          <w:sz w:val="32"/>
-          <w:szCs w:val="32"/>
+          <w:b/>
+          <w:bCs/>
+          <w:sz w:val="28"/>
+          <w:szCs w:val="28"/>
+        </w:rPr>
+      </w:pPr>
+      <w:r>
+        <w:rPr>
+          <w:rFonts w:ascii="Arial" w:hAnsi="Arial" w:cs="Arial"/>
+          <w:b/>
+          <w:bCs/>
+          <w:sz w:val="28"/>
+          <w:szCs w:val="28"/>
         </w:rPr>
         <w:t>Definição, Acrônimos e Abreviações</w:t>
       </w:r>
@@ -663,15 +735,19 @@
       <w:pPr>
         <w:rPr>
           <w:rFonts w:ascii="Arial" w:hAnsi="Arial" w:cs="Arial"/>
-          <w:sz w:val="32"/>
-          <w:szCs w:val="32"/>
-        </w:rPr>
-      </w:pPr>
-      <w:r>
-        <w:rPr>
-          <w:rFonts w:ascii="Arial" w:hAnsi="Arial" w:cs="Arial"/>
-          <w:sz w:val="32"/>
-          <w:szCs w:val="32"/>
+          <w:b/>
+          <w:bCs/>
+          <w:sz w:val="28"/>
+          <w:szCs w:val="28"/>
+        </w:rPr>
+      </w:pPr>
+      <w:r>
+        <w:rPr>
+          <w:rFonts w:ascii="Arial" w:hAnsi="Arial" w:cs="Arial"/>
+          <w:b/>
+          <w:bCs/>
+          <w:sz w:val="28"/>
+          <w:szCs w:val="28"/>
         </w:rPr>
         <w:t>Referência</w:t>
       </w:r>
@@ -680,15 +756,19 @@
       <w:pPr>
         <w:rPr>
           <w:rFonts w:ascii="Arial" w:hAnsi="Arial" w:cs="Arial"/>
-          <w:sz w:val="32"/>
-          <w:szCs w:val="32"/>
-        </w:rPr>
-      </w:pPr>
-      <w:r>
-        <w:rPr>
-          <w:rFonts w:ascii="Arial" w:hAnsi="Arial" w:cs="Arial"/>
-          <w:sz w:val="32"/>
-          <w:szCs w:val="32"/>
+          <w:b/>
+          <w:bCs/>
+          <w:sz w:val="28"/>
+          <w:szCs w:val="28"/>
+        </w:rPr>
+      </w:pPr>
+      <w:r>
+        <w:rPr>
+          <w:rFonts w:ascii="Arial" w:hAnsi="Arial" w:cs="Arial"/>
+          <w:b/>
+          <w:bCs/>
+          <w:sz w:val="28"/>
+          <w:szCs w:val="28"/>
         </w:rPr>
         <w:t>Identificação e Localização do Documento</w:t>
       </w:r>
@@ -697,15 +777,19 @@
       <w:pPr>
         <w:rPr>
           <w:rFonts w:ascii="Arial" w:hAnsi="Arial" w:cs="Arial"/>
-          <w:sz w:val="32"/>
-          <w:szCs w:val="32"/>
-        </w:rPr>
-      </w:pPr>
-      <w:r>
-        <w:rPr>
-          <w:rFonts w:ascii="Arial" w:hAnsi="Arial" w:cs="Arial"/>
-          <w:sz w:val="32"/>
-          <w:szCs w:val="32"/>
+          <w:b/>
+          <w:bCs/>
+          <w:sz w:val="28"/>
+          <w:szCs w:val="28"/>
+        </w:rPr>
+      </w:pPr>
+      <w:r>
+        <w:rPr>
+          <w:rFonts w:ascii="Arial" w:hAnsi="Arial" w:cs="Arial"/>
+          <w:b/>
+          <w:bCs/>
+          <w:sz w:val="28"/>
+          <w:szCs w:val="28"/>
         </w:rPr>
         <w:t>Organização do Documento</w:t>
       </w:r>
@@ -731,15 +815,19 @@
       <w:pPr>
         <w:rPr>
           <w:rFonts w:ascii="Arial" w:hAnsi="Arial" w:cs="Arial"/>
-          <w:sz w:val="32"/>
-          <w:szCs w:val="32"/>
-        </w:rPr>
-      </w:pPr>
-      <w:r>
-        <w:rPr>
-          <w:rFonts w:ascii="Arial" w:hAnsi="Arial" w:cs="Arial"/>
-          <w:sz w:val="32"/>
-          <w:szCs w:val="32"/>
+          <w:b/>
+          <w:bCs/>
+          <w:sz w:val="28"/>
+          <w:szCs w:val="28"/>
+        </w:rPr>
+      </w:pPr>
+      <w:r>
+        <w:rPr>
+          <w:rFonts w:ascii="Arial" w:hAnsi="Arial" w:cs="Arial"/>
+          <w:b/>
+          <w:bCs/>
+          <w:sz w:val="28"/>
+          <w:szCs w:val="28"/>
         </w:rPr>
         <w:t>Visão Geral do Sistema</w:t>
       </w:r>
@@ -758,22 +846,26 @@
           <w:sz w:val="24"/>
           <w:szCs w:val="24"/>
         </w:rPr>
-        <w:t>Um aplicativo que irá auxiliar a usuário a fazer a manutenção da sua casa. Chamando um diarista assim deixando o local limpo para qualquer ocasião.</w:t>
-      </w:r>
-    </w:p>
-    <w:p>
-      <w:pPr>
-        <w:rPr>
-          <w:rFonts w:ascii="Arial" w:hAnsi="Arial" w:cs="Arial"/>
-          <w:sz w:val="32"/>
-          <w:szCs w:val="32"/>
-        </w:rPr>
-      </w:pPr>
-      <w:r>
-        <w:rPr>
-          <w:rFonts w:ascii="Arial" w:hAnsi="Arial" w:cs="Arial"/>
-          <w:sz w:val="32"/>
-          <w:szCs w:val="32"/>
+        <w:t>Um software de agendamento de limpeza de imóveis.</w:t>
+      </w:r>
+    </w:p>
+    <w:p>
+      <w:pPr>
+        <w:rPr>
+          <w:rFonts w:ascii="Arial" w:hAnsi="Arial" w:cs="Arial"/>
+          <w:b/>
+          <w:bCs/>
+          <w:sz w:val="28"/>
+          <w:szCs w:val="28"/>
+        </w:rPr>
+      </w:pPr>
+      <w:r>
+        <w:rPr>
+          <w:rFonts w:ascii="Arial" w:hAnsi="Arial" w:cs="Arial"/>
+          <w:b/>
+          <w:bCs/>
+          <w:sz w:val="28"/>
+          <w:szCs w:val="28"/>
         </w:rPr>
         <w:t>Classes e Característica dos Usuário</w:t>
       </w:r>
@@ -782,15 +874,19 @@
       <w:pPr>
         <w:rPr>
           <w:rFonts w:ascii="Arial" w:hAnsi="Arial" w:cs="Arial"/>
-          <w:sz w:val="32"/>
-          <w:szCs w:val="32"/>
-        </w:rPr>
-      </w:pPr>
-      <w:r>
-        <w:rPr>
-          <w:rFonts w:ascii="Arial" w:hAnsi="Arial" w:cs="Arial"/>
-          <w:sz w:val="32"/>
-          <w:szCs w:val="32"/>
+          <w:b/>
+          <w:bCs/>
+          <w:sz w:val="28"/>
+          <w:szCs w:val="28"/>
+        </w:rPr>
+      </w:pPr>
+      <w:r>
+        <w:rPr>
+          <w:rFonts w:ascii="Arial" w:hAnsi="Arial" w:cs="Arial"/>
+          <w:b/>
+          <w:bCs/>
+          <w:sz w:val="28"/>
+          <w:szCs w:val="28"/>
         </w:rPr>
         <w:t>Requisitos Funcionais</w:t>
       </w:r>
@@ -817,7 +913,7 @@
           <w:sz w:val="24"/>
           <w:szCs w:val="24"/>
         </w:rPr>
-        <w:t>Um botão "Ficar online/offline" Para iniciar ao dia de serviço.</w:t>
+        <w:t>Um botão “Start” Para iniciar o dia de serviço.</w:t>
       </w:r>
     </w:p>
     <w:p>
@@ -842,7 +938,218 @@
           <w:sz w:val="24"/>
           <w:szCs w:val="24"/>
         </w:rPr>
-        <w:t>"Começar/Encerrar “começar quando iniciar a limpeza e encerrar quando acabar a limpeza</w:t>
+        <w:t>Um botão “Close” Para encerrar o dia de serviço.</w:t>
+      </w:r>
+    </w:p>
+    <w:p>
+      <w:pPr>
+        <w:rPr>
+          <w:rFonts w:ascii="Arial" w:hAnsi="Arial" w:cs="Arial"/>
+          <w:sz w:val="24"/>
+          <w:szCs w:val="24"/>
+        </w:rPr>
+      </w:pPr>
+      <w:r>
+        <w:rPr>
+          <w:rFonts w:ascii="Arial" w:hAnsi="Arial" w:cs="Arial"/>
+          <w:sz w:val="24"/>
+          <w:szCs w:val="24"/>
+        </w:rPr>
+        <w:t xml:space="preserve">[RF003] </w:t>
+      </w:r>
+      <w:r>
+        <w:rPr>
+          <w:rFonts w:ascii="Arial" w:hAnsi="Arial" w:cs="Arial"/>
+          <w:sz w:val="24"/>
+          <w:szCs w:val="24"/>
+        </w:rPr>
+        <w:t>Avaliação do serviço prestado d</w:t>
+      </w:r>
+      <w:r>
+        <w:rPr>
+          <w:rFonts w:ascii="Arial" w:hAnsi="Arial" w:cs="Arial"/>
+          <w:sz w:val="24"/>
+          <w:szCs w:val="24"/>
+        </w:rPr>
+        <w:t>e serviço.</w:t>
+      </w:r>
+    </w:p>
+    <w:p>
+      <w:pPr>
+        <w:rPr>
+          <w:rFonts w:ascii="Arial" w:hAnsi="Arial" w:cs="Arial"/>
+          <w:sz w:val="24"/>
+          <w:szCs w:val="24"/>
+        </w:rPr>
+      </w:pPr>
+      <w:r>
+        <w:rPr>
+          <w:rFonts w:ascii="Arial" w:hAnsi="Arial" w:cs="Arial"/>
+          <w:sz w:val="24"/>
+          <w:szCs w:val="24"/>
+        </w:rPr>
+        <w:t>[RF004</w:t>
+      </w:r>
+      <w:proofErr w:type="gramStart"/>
+      <w:r>
+        <w:rPr>
+          <w:rFonts w:ascii="Arial" w:hAnsi="Arial" w:cs="Arial"/>
+          <w:sz w:val="24"/>
+          <w:szCs w:val="24"/>
+        </w:rPr>
+        <w:t xml:space="preserve">] </w:t>
+      </w:r>
+      <w:r>
+        <w:rPr>
+          <w:rFonts w:ascii="Arial" w:hAnsi="Arial" w:cs="Arial"/>
+          <w:sz w:val="24"/>
+          <w:szCs w:val="24"/>
+        </w:rPr>
+        <w:t>Solicitar</w:t>
+      </w:r>
+      <w:proofErr w:type="gramEnd"/>
+      <w:r>
+        <w:rPr>
+          <w:rFonts w:ascii="Arial" w:hAnsi="Arial" w:cs="Arial"/>
+          <w:sz w:val="24"/>
+          <w:szCs w:val="24"/>
+        </w:rPr>
+        <w:t xml:space="preserve"> serviço.</w:t>
+      </w:r>
+    </w:p>
+    <w:p>
+      <w:pPr>
+        <w:rPr>
+          <w:rFonts w:ascii="Arial" w:hAnsi="Arial" w:cs="Arial"/>
+          <w:sz w:val="24"/>
+          <w:szCs w:val="24"/>
+        </w:rPr>
+      </w:pPr>
+      <w:r>
+        <w:rPr>
+          <w:rFonts w:ascii="Arial" w:hAnsi="Arial" w:cs="Arial"/>
+          <w:sz w:val="24"/>
+          <w:szCs w:val="24"/>
+        </w:rPr>
+        <w:t>[RF005</w:t>
+      </w:r>
+      <w:r>
+        <w:rPr>
+          <w:rFonts w:ascii="Arial" w:hAnsi="Arial" w:cs="Arial"/>
+          <w:sz w:val="24"/>
+          <w:szCs w:val="24"/>
+        </w:rPr>
+        <w:t xml:space="preserve">] </w:t>
+      </w:r>
+      <w:r>
+        <w:rPr>
+          <w:rFonts w:ascii="Arial" w:hAnsi="Arial" w:cs="Arial"/>
+          <w:sz w:val="24"/>
+          <w:szCs w:val="24"/>
+        </w:rPr>
+        <w:t>Autorização de agendamento de serviço.</w:t>
+      </w:r>
+      <w:r>
+        <w:rPr>
+          <w:rFonts w:ascii="Arial" w:hAnsi="Arial" w:cs="Arial"/>
+          <w:sz w:val="24"/>
+          <w:szCs w:val="24"/>
+        </w:rPr>
+        <w:t xml:space="preserve"> </w:t>
+      </w:r>
+    </w:p>
+    <w:p>
+      <w:pPr>
+        <w:rPr>
+          <w:rFonts w:ascii="Arial" w:hAnsi="Arial" w:cs="Arial"/>
+          <w:sz w:val="24"/>
+          <w:szCs w:val="24"/>
+        </w:rPr>
+      </w:pPr>
+      <w:r>
+        <w:rPr>
+          <w:rFonts w:ascii="Arial" w:hAnsi="Arial" w:cs="Arial"/>
+          <w:sz w:val="24"/>
+          <w:szCs w:val="24"/>
+        </w:rPr>
+        <w:t>[RF006</w:t>
+      </w:r>
+      <w:proofErr w:type="gramStart"/>
+      <w:r>
+        <w:rPr>
+          <w:rFonts w:ascii="Arial" w:hAnsi="Arial" w:cs="Arial"/>
+          <w:sz w:val="24"/>
+          <w:szCs w:val="24"/>
+        </w:rPr>
+        <w:t xml:space="preserve">] </w:t>
+      </w:r>
+      <w:r>
+        <w:rPr>
+          <w:rFonts w:ascii="Arial" w:hAnsi="Arial" w:cs="Arial"/>
+          <w:sz w:val="24"/>
+          <w:szCs w:val="24"/>
+        </w:rPr>
+        <w:t>Filtrar</w:t>
+      </w:r>
+      <w:proofErr w:type="gramEnd"/>
+      <w:r>
+        <w:rPr>
+          <w:rFonts w:ascii="Arial" w:hAnsi="Arial" w:cs="Arial"/>
+          <w:sz w:val="24"/>
+          <w:szCs w:val="24"/>
+        </w:rPr>
+        <w:t xml:space="preserve"> zona de busca.</w:t>
+      </w:r>
+      <w:r>
+        <w:rPr>
+          <w:rFonts w:ascii="Arial" w:hAnsi="Arial" w:cs="Arial"/>
+          <w:sz w:val="24"/>
+          <w:szCs w:val="24"/>
+        </w:rPr>
+        <w:t xml:space="preserve"> </w:t>
+      </w:r>
+    </w:p>
+    <w:p>
+      <w:pPr>
+        <w:rPr>
+          <w:rFonts w:ascii="Arial" w:hAnsi="Arial" w:cs="Arial"/>
+          <w:sz w:val="24"/>
+          <w:szCs w:val="24"/>
+        </w:rPr>
+      </w:pPr>
+      <w:r>
+        <w:rPr>
+          <w:rFonts w:ascii="Arial" w:hAnsi="Arial" w:cs="Arial"/>
+          <w:sz w:val="24"/>
+          <w:szCs w:val="24"/>
+        </w:rPr>
+        <w:t>[RF007</w:t>
+      </w:r>
+      <w:proofErr w:type="gramStart"/>
+      <w:r>
+        <w:rPr>
+          <w:rFonts w:ascii="Arial" w:hAnsi="Arial" w:cs="Arial"/>
+          <w:sz w:val="24"/>
+          <w:szCs w:val="24"/>
+        </w:rPr>
+        <w:t xml:space="preserve">] </w:t>
+      </w:r>
+      <w:r>
+        <w:rPr>
+          <w:rFonts w:ascii="Arial" w:hAnsi="Arial" w:cs="Arial"/>
+          <w:sz w:val="24"/>
+          <w:szCs w:val="24"/>
+        </w:rPr>
+        <w:t>Solicitar</w:t>
+      </w:r>
+      <w:proofErr w:type="gramEnd"/>
+      <w:r>
+        <w:rPr>
+          <w:rFonts w:ascii="Arial" w:hAnsi="Arial" w:cs="Arial"/>
+          <w:sz w:val="24"/>
+          <w:szCs w:val="24"/>
+        </w:rPr>
+        <w:t xml:space="preserve"> contraproposta do valor do serviço</w:t>
       </w:r>
       <w:r>
         <w:rPr>
@@ -852,89 +1159,189 @@
         </w:rPr>
         <w:t>.</w:t>
       </w:r>
-    </w:p>
-    <w:p>
-      <w:pPr>
-        <w:rPr>
-          <w:rFonts w:ascii="Arial" w:hAnsi="Arial" w:cs="Arial"/>
-          <w:sz w:val="24"/>
-          <w:szCs w:val="24"/>
-        </w:rPr>
-      </w:pPr>
-      <w:r>
-        <w:rPr>
-          <w:rFonts w:ascii="Arial" w:hAnsi="Arial" w:cs="Arial"/>
-          <w:sz w:val="24"/>
-          <w:szCs w:val="24"/>
-        </w:rPr>
-        <w:t xml:space="preserve">[RF003] </w:t>
-      </w:r>
-      <w:r>
-        <w:rPr>
-          <w:rFonts w:ascii="Arial" w:hAnsi="Arial" w:cs="Arial"/>
-          <w:sz w:val="24"/>
-          <w:szCs w:val="24"/>
-        </w:rPr>
-        <w:t xml:space="preserve">Avaliação do serviço prestado do funcionário </w:t>
-      </w:r>
-    </w:p>
-    <w:p>
-      <w:pPr>
-        <w:rPr>
-          <w:rFonts w:ascii="Arial" w:hAnsi="Arial" w:cs="Arial"/>
-          <w:sz w:val="24"/>
-          <w:szCs w:val="24"/>
-        </w:rPr>
-      </w:pPr>
-      <w:r>
-        <w:rPr>
-          <w:rFonts w:ascii="Arial" w:hAnsi="Arial" w:cs="Arial"/>
-          <w:sz w:val="24"/>
-          <w:szCs w:val="24"/>
-        </w:rPr>
-        <w:t xml:space="preserve">[RF004] </w:t>
-      </w:r>
-      <w:r>
-        <w:rPr>
-          <w:rFonts w:ascii="Arial" w:hAnsi="Arial" w:cs="Arial"/>
-          <w:sz w:val="24"/>
-          <w:szCs w:val="24"/>
-        </w:rPr>
-        <w:t xml:space="preserve">Questionário para identificar </w:t>
-      </w:r>
-      <w:r>
-        <w:rPr>
-          <w:rFonts w:ascii="Arial" w:hAnsi="Arial" w:cs="Arial"/>
-          <w:sz w:val="24"/>
-          <w:szCs w:val="24"/>
-        </w:rPr>
-        <w:t>o que</w:t>
-      </w:r>
-      <w:r>
-        <w:rPr>
-          <w:rFonts w:ascii="Arial" w:hAnsi="Arial" w:cs="Arial"/>
-          <w:sz w:val="24"/>
-          <w:szCs w:val="24"/>
-        </w:rPr>
-        <w:t xml:space="preserve"> o cliente deseja</w:t>
-      </w:r>
-    </w:p>
-    <w:p>
-      <w:pPr>
-        <w:rPr>
-          <w:rFonts w:ascii="Arial" w:hAnsi="Arial" w:cs="Arial"/>
-          <w:sz w:val="24"/>
-          <w:szCs w:val="24"/>
-        </w:rPr>
-      </w:pPr>
-      <w:r>
-        <w:rPr>
-          <w:rFonts w:ascii="Arial" w:hAnsi="Arial" w:cs="Arial"/>
-          <w:sz w:val="24"/>
-          <w:szCs w:val="24"/>
-        </w:rPr>
-        <w:t>[RF005</w:t>
-      </w:r>
+      <w:r>
+        <w:rPr>
+          <w:rFonts w:ascii="Arial" w:hAnsi="Arial" w:cs="Arial"/>
+          <w:sz w:val="24"/>
+          <w:szCs w:val="24"/>
+        </w:rPr>
+        <w:t xml:space="preserve"> </w:t>
+      </w:r>
+    </w:p>
+    <w:p>
+      <w:pPr>
+        <w:rPr>
+          <w:rFonts w:ascii="Arial" w:hAnsi="Arial" w:cs="Arial"/>
+          <w:sz w:val="24"/>
+          <w:szCs w:val="24"/>
+        </w:rPr>
+      </w:pPr>
+      <w:r>
+        <w:rPr>
+          <w:rFonts w:ascii="Arial" w:hAnsi="Arial" w:cs="Arial"/>
+          <w:sz w:val="24"/>
+          <w:szCs w:val="24"/>
+        </w:rPr>
+        <w:t xml:space="preserve">[RF008] </w:t>
+      </w:r>
+      <w:r>
+        <w:rPr>
+          <w:rFonts w:ascii="Arial" w:hAnsi="Arial" w:cs="Arial"/>
+          <w:sz w:val="24"/>
+          <w:szCs w:val="24"/>
+        </w:rPr>
+        <w:t>Pré</w:t>
+      </w:r>
+      <w:r>
+        <w:rPr>
+          <w:rFonts w:ascii="Arial" w:hAnsi="Arial" w:cs="Arial"/>
+          <w:sz w:val="24"/>
+          <w:szCs w:val="24"/>
+        </w:rPr>
+        <w:t>-</w:t>
+      </w:r>
+      <w:r>
+        <w:rPr>
+          <w:rFonts w:ascii="Arial" w:hAnsi="Arial" w:cs="Arial"/>
+          <w:sz w:val="24"/>
+          <w:szCs w:val="24"/>
+        </w:rPr>
+        <w:t xml:space="preserve">exibição de ficha de </w:t>
+      </w:r>
+      <w:r>
+        <w:rPr>
+          <w:rFonts w:ascii="Arial" w:hAnsi="Arial" w:cs="Arial"/>
+          <w:sz w:val="24"/>
+          <w:szCs w:val="24"/>
+        </w:rPr>
+        <w:t>técnica</w:t>
+      </w:r>
+      <w:r>
+        <w:rPr>
+          <w:rFonts w:ascii="Arial" w:hAnsi="Arial" w:cs="Arial"/>
+          <w:sz w:val="24"/>
+          <w:szCs w:val="24"/>
+        </w:rPr>
+        <w:t>.</w:t>
+      </w:r>
+      <w:r>
+        <w:rPr>
+          <w:rFonts w:ascii="Arial" w:hAnsi="Arial" w:cs="Arial"/>
+          <w:sz w:val="24"/>
+          <w:szCs w:val="24"/>
+        </w:rPr>
+        <w:t xml:space="preserve"> </w:t>
+      </w:r>
+    </w:p>
+    <w:p>
+      <w:pPr>
+        <w:rPr>
+          <w:rFonts w:ascii="Arial" w:hAnsi="Arial" w:cs="Arial"/>
+          <w:sz w:val="24"/>
+          <w:szCs w:val="24"/>
+        </w:rPr>
+      </w:pPr>
+      <w:r>
+        <w:rPr>
+          <w:rFonts w:ascii="Arial" w:hAnsi="Arial" w:cs="Arial"/>
+          <w:sz w:val="24"/>
+          <w:szCs w:val="24"/>
+        </w:rPr>
+        <w:t xml:space="preserve">[RF009] </w:t>
+      </w:r>
+      <w:r>
+        <w:rPr>
+          <w:rFonts w:ascii="Arial" w:hAnsi="Arial" w:cs="Arial"/>
+          <w:sz w:val="24"/>
+          <w:szCs w:val="24"/>
+        </w:rPr>
+        <w:t xml:space="preserve">Exibição dos ganhos </w:t>
+      </w:r>
+      <w:r>
+        <w:rPr>
+          <w:rFonts w:ascii="Arial" w:hAnsi="Arial" w:cs="Arial"/>
+          <w:sz w:val="24"/>
+          <w:szCs w:val="24"/>
+        </w:rPr>
+        <w:t>diários</w:t>
+      </w:r>
+      <w:r>
+        <w:rPr>
+          <w:rFonts w:ascii="Arial" w:hAnsi="Arial" w:cs="Arial"/>
+          <w:sz w:val="24"/>
+          <w:szCs w:val="24"/>
+        </w:rPr>
+        <w:t>/mensais/anuais.</w:t>
+      </w:r>
+    </w:p>
+    <w:p>
+      <w:pPr>
+        <w:rPr>
+          <w:rFonts w:ascii="Arial" w:hAnsi="Arial" w:cs="Arial"/>
+          <w:sz w:val="24"/>
+          <w:szCs w:val="24"/>
+        </w:rPr>
+      </w:pPr>
+      <w:r>
+        <w:rPr>
+          <w:rFonts w:ascii="Arial" w:hAnsi="Arial" w:cs="Arial"/>
+          <w:sz w:val="24"/>
+          <w:szCs w:val="24"/>
+        </w:rPr>
+        <w:t xml:space="preserve">[RF010] </w:t>
+      </w:r>
+      <w:r>
+        <w:rPr>
+          <w:rFonts w:ascii="Arial" w:hAnsi="Arial" w:cs="Arial"/>
+          <w:sz w:val="24"/>
+          <w:szCs w:val="24"/>
+        </w:rPr>
+        <w:t>Cadastro de clientes.</w:t>
+      </w:r>
+    </w:p>
+    <w:p>
+      <w:pPr>
+        <w:rPr>
+          <w:rFonts w:ascii="Arial" w:hAnsi="Arial" w:cs="Arial"/>
+          <w:sz w:val="24"/>
+          <w:szCs w:val="24"/>
+        </w:rPr>
+      </w:pPr>
+      <w:r>
+        <w:rPr>
+          <w:rFonts w:ascii="Arial" w:hAnsi="Arial" w:cs="Arial"/>
+          <w:sz w:val="24"/>
+          <w:szCs w:val="24"/>
+        </w:rPr>
+        <w:t xml:space="preserve">[RF011] </w:t>
+      </w:r>
+      <w:r>
+        <w:rPr>
+          <w:rFonts w:ascii="Arial" w:hAnsi="Arial" w:cs="Arial"/>
+          <w:sz w:val="24"/>
+          <w:szCs w:val="24"/>
+        </w:rPr>
+        <w:t>Cadastro de prestadores.</w:t>
+      </w:r>
+    </w:p>
+    <w:p>
+      <w:pPr>
+        <w:rPr>
+          <w:rFonts w:ascii="Arial" w:hAnsi="Arial" w:cs="Arial"/>
+          <w:sz w:val="24"/>
+          <w:szCs w:val="24"/>
+        </w:rPr>
+      </w:pPr>
+      <w:r>
+        <w:rPr>
+          <w:rFonts w:ascii="Arial" w:hAnsi="Arial" w:cs="Arial"/>
+          <w:sz w:val="24"/>
+          <w:szCs w:val="24"/>
+        </w:rPr>
+        <w:lastRenderedPageBreak/>
+        <w:t>[RF012</w:t>
+      </w:r>
+      <w:proofErr w:type="gramStart"/>
       <w:r>
         <w:rPr>
           <w:rFonts w:ascii="Arial" w:hAnsi="Arial" w:cs="Arial"/>
@@ -949,33 +1356,35 @@
           <w:sz w:val="24"/>
           <w:szCs w:val="24"/>
         </w:rPr>
-        <w:t>permitir</w:t>
-      </w:r>
-      <w:r>
-        <w:rPr>
-          <w:rFonts w:ascii="Arial" w:hAnsi="Arial" w:cs="Arial"/>
-          <w:sz w:val="24"/>
-          <w:szCs w:val="24"/>
-        </w:rPr>
-        <w:t xml:space="preserve"> que o cliente possa deixar o serviço agendado</w:t>
-      </w:r>
-    </w:p>
-    <w:p>
-      <w:pPr>
-        <w:rPr>
-          <w:rFonts w:ascii="Arial" w:hAnsi="Arial" w:cs="Arial"/>
-          <w:sz w:val="24"/>
-          <w:szCs w:val="24"/>
-        </w:rPr>
-      </w:pPr>
-      <w:r>
-        <w:rPr>
-          <w:rFonts w:ascii="Arial" w:hAnsi="Arial" w:cs="Arial"/>
-          <w:sz w:val="24"/>
-          <w:szCs w:val="24"/>
-        </w:rPr>
-        <w:t>[RF006</w:t>
-      </w:r>
+        <w:t>Aceitar</w:t>
+      </w:r>
+      <w:proofErr w:type="gramEnd"/>
+      <w:r>
+        <w:rPr>
+          <w:rFonts w:ascii="Arial" w:hAnsi="Arial" w:cs="Arial"/>
+          <w:sz w:val="24"/>
+          <w:szCs w:val="24"/>
+        </w:rPr>
+        <w:t xml:space="preserve"> serviço.</w:t>
+      </w:r>
+    </w:p>
+    <w:p>
+      <w:pPr>
+        <w:rPr>
+          <w:rFonts w:ascii="Arial" w:hAnsi="Arial" w:cs="Arial"/>
+          <w:sz w:val="24"/>
+          <w:szCs w:val="24"/>
+        </w:rPr>
+      </w:pPr>
+      <w:r>
+        <w:rPr>
+          <w:rFonts w:ascii="Arial" w:hAnsi="Arial" w:cs="Arial"/>
+          <w:sz w:val="24"/>
+          <w:szCs w:val="24"/>
+        </w:rPr>
+        <w:t>[RF013</w:t>
+      </w:r>
+      <w:proofErr w:type="gramStart"/>
       <w:r>
         <w:rPr>
           <w:rFonts w:ascii="Arial" w:hAnsi="Arial" w:cs="Arial"/>
@@ -990,15 +1399,113 @@
           <w:sz w:val="24"/>
           <w:szCs w:val="24"/>
         </w:rPr>
-        <w:t>filtrar</w:t>
-      </w:r>
-      <w:r>
-        <w:rPr>
-          <w:rFonts w:ascii="Arial" w:hAnsi="Arial" w:cs="Arial"/>
-          <w:sz w:val="24"/>
-          <w:szCs w:val="24"/>
-        </w:rPr>
-        <w:t xml:space="preserve"> serviços mais pertos do</w:t>
+        <w:t>Recusar</w:t>
+      </w:r>
+      <w:proofErr w:type="gramEnd"/>
+      <w:r>
+        <w:rPr>
+          <w:rFonts w:ascii="Arial" w:hAnsi="Arial" w:cs="Arial"/>
+          <w:sz w:val="24"/>
+          <w:szCs w:val="24"/>
+        </w:rPr>
+        <w:t xml:space="preserve"> serviço.</w:t>
+      </w:r>
+    </w:p>
+    <w:p>
+      <w:pPr>
+        <w:rPr>
+          <w:rFonts w:ascii="Arial" w:hAnsi="Arial" w:cs="Arial"/>
+          <w:sz w:val="24"/>
+          <w:szCs w:val="24"/>
+        </w:rPr>
+      </w:pPr>
+      <w:r>
+        <w:rPr>
+          <w:rFonts w:ascii="Arial" w:hAnsi="Arial" w:cs="Arial"/>
+          <w:sz w:val="24"/>
+          <w:szCs w:val="24"/>
+        </w:rPr>
+        <w:t>[RF014</w:t>
+      </w:r>
+      <w:proofErr w:type="gramStart"/>
+      <w:r>
+        <w:rPr>
+          <w:rFonts w:ascii="Arial" w:hAnsi="Arial" w:cs="Arial"/>
+          <w:sz w:val="24"/>
+          <w:szCs w:val="24"/>
+        </w:rPr>
+        <w:t xml:space="preserve">] </w:t>
+      </w:r>
+      <w:r>
+        <w:rPr>
+          <w:rFonts w:ascii="Arial" w:hAnsi="Arial" w:cs="Arial"/>
+          <w:sz w:val="24"/>
+          <w:szCs w:val="24"/>
+        </w:rPr>
+        <w:t>Visualizar</w:t>
+      </w:r>
+      <w:proofErr w:type="gramEnd"/>
+      <w:r>
+        <w:rPr>
+          <w:rFonts w:ascii="Arial" w:hAnsi="Arial" w:cs="Arial"/>
+          <w:sz w:val="24"/>
+          <w:szCs w:val="24"/>
+        </w:rPr>
+        <w:t xml:space="preserve"> perfil do prestador de serviço.</w:t>
+      </w:r>
+    </w:p>
+    <w:p>
+      <w:pPr>
+        <w:rPr>
+          <w:rFonts w:ascii="Arial" w:hAnsi="Arial" w:cs="Arial"/>
+          <w:b/>
+          <w:bCs/>
+          <w:sz w:val="28"/>
+          <w:szCs w:val="28"/>
+        </w:rPr>
+      </w:pPr>
+      <w:r>
+        <w:rPr>
+          <w:rFonts w:ascii="Arial" w:hAnsi="Arial" w:cs="Arial"/>
+          <w:b/>
+          <w:bCs/>
+          <w:sz w:val="28"/>
+          <w:szCs w:val="28"/>
+        </w:rPr>
+        <w:t>Requisitos Não-Funcionais</w:t>
+      </w:r>
+    </w:p>
+    <w:p>
+      <w:pPr>
+        <w:rPr>
+          <w:rFonts w:ascii="Arial" w:hAnsi="Arial" w:cs="Arial"/>
+          <w:sz w:val="24"/>
+          <w:szCs w:val="24"/>
+        </w:rPr>
+      </w:pPr>
+      <w:r>
+        <w:rPr>
+          <w:rFonts w:ascii="Arial" w:hAnsi="Arial" w:cs="Arial"/>
+          <w:sz w:val="24"/>
+          <w:szCs w:val="24"/>
+        </w:rPr>
+        <w:t xml:space="preserve">[RNF001] </w:t>
+      </w:r>
+      <w:r>
+        <w:rPr>
+          <w:rFonts w:ascii="Arial" w:hAnsi="Arial" w:cs="Arial"/>
+          <w:sz w:val="24"/>
+          <w:szCs w:val="24"/>
+        </w:rPr>
+        <w:t>Cadastro para clientes</w:t>
+      </w:r>
+      <w:r>
+        <w:rPr>
+          <w:rFonts w:ascii="Arial" w:hAnsi="Arial" w:cs="Arial"/>
+          <w:sz w:val="24"/>
+          <w:szCs w:val="24"/>
+        </w:rPr>
+        <w:t xml:space="preserve"> e</w:t>
       </w:r>
       <w:r>
         <w:rPr>
@@ -1022,171 +1529,6 @@
           <w:sz w:val="24"/>
           <w:szCs w:val="24"/>
         </w:rPr>
-        <w:t xml:space="preserve">. Na tela </w:t>
-      </w:r>
-      <w:r>
-        <w:rPr>
-          <w:rFonts w:ascii="Arial" w:hAnsi="Arial" w:cs="Arial"/>
-          <w:sz w:val="24"/>
-          <w:szCs w:val="24"/>
-        </w:rPr>
-        <w:t>deverá</w:t>
-      </w:r>
-      <w:r>
-        <w:rPr>
-          <w:rFonts w:ascii="Arial" w:hAnsi="Arial" w:cs="Arial"/>
-          <w:sz w:val="24"/>
-          <w:szCs w:val="24"/>
-        </w:rPr>
-        <w:t xml:space="preserve"> </w:t>
-      </w:r>
-      <w:r>
-        <w:rPr>
-          <w:rFonts w:ascii="Arial" w:hAnsi="Arial" w:cs="Arial"/>
-          <w:sz w:val="24"/>
-          <w:szCs w:val="24"/>
-        </w:rPr>
-        <w:t>aparecer</w:t>
-      </w:r>
-      <w:r>
-        <w:rPr>
-          <w:rFonts w:ascii="Arial" w:hAnsi="Arial" w:cs="Arial"/>
-          <w:sz w:val="24"/>
-          <w:szCs w:val="24"/>
-        </w:rPr>
-        <w:t xml:space="preserve"> o preço, tipo e o local do serviço</w:t>
-      </w:r>
-    </w:p>
-    <w:p>
-      <w:pPr>
-        <w:rPr>
-          <w:rFonts w:ascii="Arial" w:hAnsi="Arial" w:cs="Arial"/>
-          <w:sz w:val="24"/>
-          <w:szCs w:val="24"/>
-        </w:rPr>
-      </w:pPr>
-      <w:r>
-        <w:rPr>
-          <w:rFonts w:ascii="Arial" w:hAnsi="Arial" w:cs="Arial"/>
-          <w:sz w:val="24"/>
-          <w:szCs w:val="24"/>
-        </w:rPr>
-        <w:t>[RF007</w:t>
-      </w:r>
-      <w:r>
-        <w:rPr>
-          <w:rFonts w:ascii="Arial" w:hAnsi="Arial" w:cs="Arial"/>
-          <w:sz w:val="24"/>
-          <w:szCs w:val="24"/>
-        </w:rPr>
-        <w:t xml:space="preserve">] </w:t>
-      </w:r>
-      <w:r>
-        <w:rPr>
-          <w:rFonts w:ascii="Arial" w:hAnsi="Arial" w:cs="Arial"/>
-          <w:sz w:val="24"/>
-          <w:szCs w:val="24"/>
-        </w:rPr>
-        <w:t>gerar</w:t>
-      </w:r>
-      <w:r>
-        <w:rPr>
-          <w:rFonts w:ascii="Arial" w:hAnsi="Arial" w:cs="Arial"/>
-          <w:sz w:val="24"/>
-          <w:szCs w:val="24"/>
-        </w:rPr>
-        <w:t xml:space="preserve"> o orçamento com base nas informações que o cliente responde no questionário </w:t>
-      </w:r>
-    </w:p>
-    <w:p>
-      <w:pPr>
-        <w:rPr>
-          <w:rFonts w:ascii="Arial" w:hAnsi="Arial" w:cs="Arial"/>
-          <w:sz w:val="24"/>
-          <w:szCs w:val="24"/>
-        </w:rPr>
-      </w:pPr>
-      <w:r>
-        <w:rPr>
-          <w:rFonts w:ascii="Arial" w:hAnsi="Arial" w:cs="Arial"/>
-          <w:sz w:val="24"/>
-          <w:szCs w:val="24"/>
-        </w:rPr>
-        <w:lastRenderedPageBreak/>
-        <w:t xml:space="preserve">[RF008] </w:t>
-      </w:r>
-      <w:r>
-        <w:rPr>
-          <w:rFonts w:ascii="Arial" w:hAnsi="Arial" w:cs="Arial"/>
-          <w:sz w:val="24"/>
-          <w:szCs w:val="24"/>
-        </w:rPr>
-        <w:t xml:space="preserve">Modos de pagamento, </w:t>
-      </w:r>
-      <w:proofErr w:type="spellStart"/>
-      <w:r>
-        <w:rPr>
-          <w:rFonts w:ascii="Arial" w:hAnsi="Arial" w:cs="Arial"/>
-          <w:sz w:val="24"/>
-          <w:szCs w:val="24"/>
-        </w:rPr>
-        <w:t>Pix</w:t>
-      </w:r>
-      <w:proofErr w:type="spellEnd"/>
-      <w:r>
-        <w:rPr>
-          <w:rFonts w:ascii="Arial" w:hAnsi="Arial" w:cs="Arial"/>
-          <w:sz w:val="24"/>
-          <w:szCs w:val="24"/>
-        </w:rPr>
-        <w:t xml:space="preserve">, </w:t>
-      </w:r>
-      <w:r>
-        <w:rPr>
-          <w:rFonts w:ascii="Arial" w:hAnsi="Arial" w:cs="Arial"/>
-          <w:sz w:val="24"/>
-          <w:szCs w:val="24"/>
-        </w:rPr>
-        <w:t>cartão</w:t>
-      </w:r>
-      <w:r>
-        <w:rPr>
-          <w:rFonts w:ascii="Arial" w:hAnsi="Arial" w:cs="Arial"/>
-          <w:sz w:val="24"/>
-          <w:szCs w:val="24"/>
-        </w:rPr>
-        <w:t xml:space="preserve"> de </w:t>
-      </w:r>
-      <w:r>
-        <w:rPr>
-          <w:rFonts w:ascii="Arial" w:hAnsi="Arial" w:cs="Arial"/>
-          <w:sz w:val="24"/>
-          <w:szCs w:val="24"/>
-        </w:rPr>
-        <w:t>crédito</w:t>
-      </w:r>
-      <w:r>
-        <w:rPr>
-          <w:rFonts w:ascii="Arial" w:hAnsi="Arial" w:cs="Arial"/>
-          <w:sz w:val="24"/>
-          <w:szCs w:val="24"/>
-        </w:rPr>
-        <w:t xml:space="preserve"> e </w:t>
-      </w:r>
-      <w:r>
-        <w:rPr>
-          <w:rFonts w:ascii="Arial" w:hAnsi="Arial" w:cs="Arial"/>
-          <w:sz w:val="24"/>
-          <w:szCs w:val="24"/>
-        </w:rPr>
-        <w:t>débito</w:t>
-      </w:r>
-      <w:r>
-        <w:rPr>
-          <w:rFonts w:ascii="Arial" w:hAnsi="Arial" w:cs="Arial"/>
-          <w:sz w:val="24"/>
-          <w:szCs w:val="24"/>
-        </w:rPr>
         <w:t>.</w:t>
       </w:r>
     </w:p>
@@ -1204,23 +1546,196 @@
           <w:sz w:val="24"/>
           <w:szCs w:val="24"/>
         </w:rPr>
-        <w:t xml:space="preserve">[RF009] </w:t>
-      </w:r>
-      <w:r>
-        <w:rPr>
-          <w:rFonts w:ascii="Arial" w:hAnsi="Arial" w:cs="Arial"/>
-          <w:sz w:val="24"/>
-          <w:szCs w:val="24"/>
-        </w:rPr>
-        <w:t>Estatística</w:t>
-      </w:r>
-      <w:r>
-        <w:rPr>
-          <w:rFonts w:ascii="Arial" w:hAnsi="Arial" w:cs="Arial"/>
-          <w:sz w:val="24"/>
-          <w:szCs w:val="24"/>
-        </w:rPr>
-        <w:t xml:space="preserve"> do ganho diários e semanais</w:t>
+        <w:t xml:space="preserve">// </w:t>
+      </w:r>
+      <w:r>
+        <w:rPr>
+          <w:rFonts w:ascii="Arial" w:hAnsi="Arial" w:cs="Arial"/>
+          <w:sz w:val="24"/>
+          <w:szCs w:val="24"/>
+        </w:rPr>
+        <w:t xml:space="preserve">[RNF002] </w:t>
+      </w:r>
+      <w:r>
+        <w:rPr>
+          <w:rFonts w:ascii="Arial" w:hAnsi="Arial" w:cs="Arial"/>
+          <w:sz w:val="24"/>
+          <w:szCs w:val="24"/>
+        </w:rPr>
+        <w:t>Validação de pagamento.</w:t>
+      </w:r>
+    </w:p>
+    <w:p>
+      <w:pPr>
+        <w:rPr>
+          <w:rFonts w:ascii="Arial" w:hAnsi="Arial" w:cs="Arial"/>
+          <w:sz w:val="24"/>
+          <w:szCs w:val="24"/>
+        </w:rPr>
+      </w:pPr>
+      <w:r>
+        <w:rPr>
+          <w:rFonts w:ascii="Arial" w:hAnsi="Arial" w:cs="Arial"/>
+          <w:sz w:val="24"/>
+          <w:szCs w:val="24"/>
+        </w:rPr>
+        <w:t xml:space="preserve">[RNF003] </w:t>
+      </w:r>
+      <w:r>
+        <w:rPr>
+          <w:rFonts w:ascii="Arial" w:hAnsi="Arial" w:cs="Arial"/>
+          <w:sz w:val="24"/>
+          <w:szCs w:val="24"/>
+        </w:rPr>
+        <w:t xml:space="preserve">verificar cadastro </w:t>
+      </w:r>
+      <w:r>
+        <w:rPr>
+          <w:rFonts w:ascii="Arial" w:hAnsi="Arial" w:cs="Arial"/>
+          <w:sz w:val="24"/>
+          <w:szCs w:val="24"/>
+        </w:rPr>
+        <w:t>prestador de serviço.</w:t>
+      </w:r>
+    </w:p>
+    <w:p>
+      <w:pPr>
+        <w:rPr>
+          <w:rFonts w:ascii="Arial" w:hAnsi="Arial" w:cs="Arial"/>
+          <w:sz w:val="24"/>
+          <w:szCs w:val="24"/>
+        </w:rPr>
+      </w:pPr>
+      <w:r>
+        <w:rPr>
+          <w:rFonts w:ascii="Arial" w:hAnsi="Arial" w:cs="Arial"/>
+          <w:sz w:val="24"/>
+          <w:szCs w:val="24"/>
+        </w:rPr>
+        <w:t>[RNF004] validar login.</w:t>
+      </w:r>
+    </w:p>
+    <w:p>
+      <w:pPr>
+        <w:rPr>
+          <w:rFonts w:ascii="Arial" w:hAnsi="Arial" w:cs="Arial"/>
+          <w:sz w:val="24"/>
+          <w:szCs w:val="24"/>
+        </w:rPr>
+      </w:pPr>
+      <w:r>
+        <w:rPr>
+          <w:rFonts w:ascii="Arial" w:hAnsi="Arial" w:cs="Arial"/>
+          <w:sz w:val="24"/>
+          <w:szCs w:val="24"/>
+        </w:rPr>
+        <w:t>[RNF005] Limite de preço mínimo por serviço de 80,00.</w:t>
+      </w:r>
+    </w:p>
+    <w:p>
+      <w:pPr>
+        <w:rPr>
+          <w:rFonts w:ascii="Arial" w:hAnsi="Arial" w:cs="Arial"/>
+          <w:sz w:val="24"/>
+          <w:szCs w:val="24"/>
+        </w:rPr>
+      </w:pPr>
+      <w:r>
+        <w:rPr>
+          <w:rFonts w:ascii="Arial" w:hAnsi="Arial" w:cs="Arial"/>
+          <w:sz w:val="24"/>
+          <w:szCs w:val="24"/>
+        </w:rPr>
+        <w:t>[RNF006] Limite de prazo de agendamento por 1 mês.</w:t>
+      </w:r>
+    </w:p>
+    <w:p>
+      <w:pPr>
+        <w:rPr>
+          <w:rFonts w:ascii="Arial" w:hAnsi="Arial" w:cs="Arial"/>
+          <w:sz w:val="24"/>
+          <w:szCs w:val="24"/>
+        </w:rPr>
+      </w:pPr>
+      <w:r>
+        <w:rPr>
+          <w:rFonts w:ascii="Arial" w:hAnsi="Arial" w:cs="Arial"/>
+          <w:sz w:val="24"/>
+          <w:szCs w:val="24"/>
+        </w:rPr>
+        <w:t>[RNF007</w:t>
+      </w:r>
+      <w:proofErr w:type="gramStart"/>
+      <w:r>
+        <w:rPr>
+          <w:rFonts w:ascii="Arial" w:hAnsi="Arial" w:cs="Arial"/>
+          <w:sz w:val="24"/>
+          <w:szCs w:val="24"/>
+        </w:rPr>
+        <w:t>] Gerar</w:t>
+      </w:r>
+      <w:proofErr w:type="gramEnd"/>
+      <w:r>
+        <w:rPr>
+          <w:rFonts w:ascii="Arial" w:hAnsi="Arial" w:cs="Arial"/>
+          <w:sz w:val="24"/>
+          <w:szCs w:val="24"/>
+        </w:rPr>
+        <w:t xml:space="preserve"> estatística em 5 segundos.</w:t>
+      </w:r>
+    </w:p>
+    <w:p>
+      <w:pPr>
+        <w:rPr>
+          <w:rFonts w:ascii="Arial" w:hAnsi="Arial" w:cs="Arial"/>
+          <w:b/>
+          <w:bCs/>
+          <w:sz w:val="28"/>
+          <w:szCs w:val="28"/>
+        </w:rPr>
+      </w:pPr>
+      <w:r>
+        <w:rPr>
+          <w:rFonts w:ascii="Arial" w:hAnsi="Arial" w:cs="Arial"/>
+          <w:b/>
+          <w:bCs/>
+          <w:sz w:val="28"/>
+          <w:szCs w:val="28"/>
+        </w:rPr>
+        <w:t>Requisitos de Domínio</w:t>
+      </w:r>
+    </w:p>
+    <w:p>
+      <w:pPr>
+        <w:rPr>
+          <w:rFonts w:ascii="Arial" w:hAnsi="Arial" w:cs="Arial"/>
+          <w:sz w:val="24"/>
+          <w:szCs w:val="24"/>
+        </w:rPr>
+      </w:pPr>
+      <w:r>
+        <w:rPr>
+          <w:rFonts w:ascii="Arial" w:hAnsi="Arial" w:cs="Arial"/>
+          <w:sz w:val="24"/>
+          <w:szCs w:val="24"/>
+        </w:rPr>
+        <w:t xml:space="preserve">[RD001] Limite que </w:t>
+      </w:r>
+      <w:r>
+        <w:rPr>
+          <w:rFonts w:ascii="Arial" w:hAnsi="Arial" w:cs="Arial"/>
+          <w:sz w:val="24"/>
+          <w:szCs w:val="24"/>
+        </w:rPr>
+        <w:t>poderá</w:t>
+      </w:r>
+      <w:r>
+        <w:rPr>
+          <w:rFonts w:ascii="Arial" w:hAnsi="Arial" w:cs="Arial"/>
+          <w:sz w:val="24"/>
+          <w:szCs w:val="24"/>
+        </w:rPr>
+        <w:t xml:space="preserve"> ficar online no máximo 12 horas por dia</w:t>
       </w:r>
       <w:r>
         <w:rPr>
@@ -1245,15 +1760,15 @@
           <w:sz w:val="24"/>
           <w:szCs w:val="24"/>
         </w:rPr>
-        <w:t xml:space="preserve">[RF010] solicitar a localidade do cliente e </w:t>
-      </w:r>
-      <w:r>
-        <w:rPr>
-          <w:rFonts w:ascii="Arial" w:hAnsi="Arial" w:cs="Arial"/>
-          <w:sz w:val="24"/>
-          <w:szCs w:val="24"/>
-        </w:rPr>
-        <w:t>funcionário</w:t>
+        <w:t xml:space="preserve">[RD002] </w:t>
+      </w:r>
+      <w:r>
+        <w:rPr>
+          <w:rFonts w:ascii="Arial" w:hAnsi="Arial" w:cs="Arial"/>
+          <w:sz w:val="24"/>
+          <w:szCs w:val="24"/>
+        </w:rPr>
+        <w:t>obrigatório ser maior de 18+ anos de idade</w:t>
       </w:r>
       <w:r>
         <w:rPr>
@@ -1268,216 +1783,199 @@
       <w:pPr>
         <w:rPr>
           <w:rFonts w:ascii="Arial" w:hAnsi="Arial" w:cs="Arial"/>
-          <w:sz w:val="32"/>
-          <w:szCs w:val="32"/>
-        </w:rPr>
-      </w:pPr>
-      <w:r>
-        <w:rPr>
-          <w:rFonts w:ascii="Arial" w:hAnsi="Arial" w:cs="Arial"/>
-          <w:sz w:val="32"/>
-          <w:szCs w:val="32"/>
-        </w:rPr>
-        <w:t>Requisitos Não-Funcionais</w:t>
-      </w:r>
-    </w:p>
-    <w:p>
-      <w:pPr>
-        <w:rPr>
-          <w:rFonts w:ascii="Arial" w:hAnsi="Arial" w:cs="Arial"/>
-          <w:sz w:val="24"/>
-          <w:szCs w:val="24"/>
-        </w:rPr>
-      </w:pPr>
-      <w:r>
-        <w:rPr>
-          <w:rFonts w:ascii="Arial" w:hAnsi="Arial" w:cs="Arial"/>
-          <w:sz w:val="24"/>
-          <w:szCs w:val="24"/>
-        </w:rPr>
-        <w:t xml:space="preserve">[RNF001] </w:t>
-      </w:r>
-      <w:r>
-        <w:rPr>
-          <w:rFonts w:ascii="Arial" w:hAnsi="Arial" w:cs="Arial"/>
-          <w:sz w:val="24"/>
-          <w:szCs w:val="24"/>
-        </w:rPr>
-        <w:t>Cadastro para clientes</w:t>
-      </w:r>
-      <w:r>
-        <w:rPr>
-          <w:rFonts w:ascii="Arial" w:hAnsi="Arial" w:cs="Arial"/>
-          <w:sz w:val="24"/>
-          <w:szCs w:val="24"/>
-        </w:rPr>
-        <w:t xml:space="preserve"> e</w:t>
-      </w:r>
-      <w:r>
-        <w:rPr>
-          <w:rFonts w:ascii="Arial" w:hAnsi="Arial" w:cs="Arial"/>
-          <w:sz w:val="24"/>
-          <w:szCs w:val="24"/>
-        </w:rPr>
-        <w:t xml:space="preserve"> </w:t>
-      </w:r>
-      <w:r>
-        <w:rPr>
-          <w:rFonts w:ascii="Arial" w:hAnsi="Arial" w:cs="Arial"/>
-          <w:sz w:val="24"/>
-          <w:szCs w:val="24"/>
-        </w:rPr>
-        <w:t>funcionário</w:t>
-      </w:r>
-    </w:p>
-    <w:p>
-      <w:pPr>
-        <w:rPr>
-          <w:rFonts w:ascii="Arial" w:hAnsi="Arial" w:cs="Arial"/>
-          <w:sz w:val="24"/>
-          <w:szCs w:val="24"/>
-        </w:rPr>
-      </w:pPr>
-      <w:r>
-        <w:rPr>
-          <w:rFonts w:ascii="Arial" w:hAnsi="Arial" w:cs="Arial"/>
-          <w:sz w:val="24"/>
-          <w:szCs w:val="24"/>
-        </w:rPr>
-        <w:t xml:space="preserve">[RNF002] </w:t>
-      </w:r>
-      <w:r>
-        <w:rPr>
-          <w:rFonts w:ascii="Arial" w:hAnsi="Arial" w:cs="Arial"/>
-          <w:sz w:val="24"/>
-          <w:szCs w:val="24"/>
-        </w:rPr>
-        <w:t>Validação de pagamento.</w:t>
-      </w:r>
-    </w:p>
-    <w:p>
-      <w:pPr>
-        <w:rPr>
-          <w:rFonts w:ascii="Arial" w:hAnsi="Arial" w:cs="Arial"/>
-          <w:sz w:val="24"/>
-          <w:szCs w:val="24"/>
-        </w:rPr>
-      </w:pPr>
-      <w:r>
-        <w:rPr>
-          <w:rFonts w:ascii="Arial" w:hAnsi="Arial" w:cs="Arial"/>
-          <w:sz w:val="24"/>
-          <w:szCs w:val="24"/>
-        </w:rPr>
-        <w:t xml:space="preserve">[RNF003] </w:t>
-      </w:r>
-      <w:r>
-        <w:rPr>
-          <w:rFonts w:ascii="Arial" w:hAnsi="Arial" w:cs="Arial"/>
-          <w:sz w:val="24"/>
-          <w:szCs w:val="24"/>
-        </w:rPr>
-        <w:t xml:space="preserve">verificar cadastro </w:t>
-      </w:r>
-      <w:r>
-        <w:rPr>
-          <w:rFonts w:ascii="Arial" w:hAnsi="Arial" w:cs="Arial"/>
-          <w:sz w:val="24"/>
-          <w:szCs w:val="24"/>
-        </w:rPr>
-        <w:t>funcionário</w:t>
-      </w:r>
-    </w:p>
-    <w:p>
-      <w:pPr>
-        <w:rPr>
-          <w:rFonts w:ascii="Arial" w:hAnsi="Arial" w:cs="Arial"/>
-          <w:sz w:val="24"/>
-          <w:szCs w:val="24"/>
-        </w:rPr>
-      </w:pPr>
-      <w:r>
-        <w:rPr>
-          <w:rFonts w:ascii="Arial" w:hAnsi="Arial" w:cs="Arial"/>
-          <w:sz w:val="24"/>
-          <w:szCs w:val="24"/>
-        </w:rPr>
-        <w:t>[RNF004] validar login.</w:t>
-      </w:r>
-    </w:p>
-    <w:p>
-      <w:pPr>
-        <w:rPr>
-          <w:rFonts w:ascii="Arial" w:hAnsi="Arial" w:cs="Arial"/>
-          <w:sz w:val="32"/>
-          <w:szCs w:val="32"/>
-        </w:rPr>
-      </w:pPr>
-      <w:r>
-        <w:rPr>
-          <w:rFonts w:ascii="Arial" w:hAnsi="Arial" w:cs="Arial"/>
-          <w:sz w:val="32"/>
-          <w:szCs w:val="32"/>
-        </w:rPr>
-        <w:t>Requisitos de Domínio</w:t>
-      </w:r>
-    </w:p>
-    <w:p>
-      <w:pPr>
-        <w:rPr>
-          <w:rFonts w:ascii="Arial" w:hAnsi="Arial" w:cs="Arial"/>
-          <w:sz w:val="24"/>
-          <w:szCs w:val="24"/>
-        </w:rPr>
-      </w:pPr>
-      <w:r>
-        <w:rPr>
-          <w:rFonts w:ascii="Arial" w:hAnsi="Arial" w:cs="Arial"/>
-          <w:sz w:val="24"/>
-          <w:szCs w:val="24"/>
-        </w:rPr>
-        <w:t xml:space="preserve">[RD001] Limite que </w:t>
-      </w:r>
-      <w:r>
-        <w:rPr>
-          <w:rFonts w:ascii="Arial" w:hAnsi="Arial" w:cs="Arial"/>
-          <w:sz w:val="24"/>
-          <w:szCs w:val="24"/>
-        </w:rPr>
-        <w:t>poderá</w:t>
-      </w:r>
-      <w:r>
-        <w:rPr>
-          <w:rFonts w:ascii="Arial" w:hAnsi="Arial" w:cs="Arial"/>
-          <w:sz w:val="24"/>
-          <w:szCs w:val="24"/>
-        </w:rPr>
-        <w:t xml:space="preserve"> ficar online no máximo 12 horas por dia</w:t>
-      </w:r>
-    </w:p>
-    <w:p>
-      <w:pPr>
-        <w:rPr>
-          <w:rFonts w:ascii="Arial" w:hAnsi="Arial" w:cs="Arial"/>
-          <w:sz w:val="24"/>
-          <w:szCs w:val="24"/>
-        </w:rPr>
-      </w:pPr>
-      <w:r>
-        <w:rPr>
-          <w:rFonts w:ascii="Arial" w:hAnsi="Arial" w:cs="Arial"/>
-          <w:sz w:val="24"/>
-          <w:szCs w:val="24"/>
-        </w:rPr>
-        <w:t xml:space="preserve">[RD002] </w:t>
-      </w:r>
-      <w:r>
-        <w:rPr>
-          <w:rFonts w:ascii="Arial" w:hAnsi="Arial" w:cs="Arial"/>
-          <w:sz w:val="24"/>
-          <w:szCs w:val="24"/>
-        </w:rPr>
-        <w:t>obrigatório ser maior de 18+ anos de idade</w:t>
+          <w:sz w:val="24"/>
+          <w:szCs w:val="24"/>
+        </w:rPr>
+      </w:pPr>
+      <w:r>
+        <w:rPr>
+          <w:rFonts w:ascii="Arial" w:hAnsi="Arial" w:cs="Arial"/>
+          <w:sz w:val="24"/>
+          <w:szCs w:val="24"/>
+        </w:rPr>
+        <w:t>[RD003] Limite de 4 serviços por dia.</w:t>
+      </w:r>
+    </w:p>
+    <w:p>
+      <w:pPr>
+        <w:rPr>
+          <w:rFonts w:ascii="Arial" w:hAnsi="Arial" w:cs="Arial"/>
+          <w:sz w:val="24"/>
+          <w:szCs w:val="24"/>
+        </w:rPr>
+      </w:pPr>
+      <w:r>
+        <w:rPr>
+          <w:rFonts w:ascii="Arial" w:hAnsi="Arial" w:cs="Arial"/>
+          <w:sz w:val="24"/>
+          <w:szCs w:val="24"/>
+        </w:rPr>
+        <w:t>[RD004] Limite de 45 dias para a exibição dos serviços.</w:t>
+      </w:r>
+    </w:p>
+    <w:p>
+      <w:pPr>
+        <w:rPr>
+          <w:rFonts w:ascii="Arial" w:hAnsi="Arial" w:cs="Arial"/>
+          <w:b/>
+          <w:bCs/>
+          <w:sz w:val="28"/>
+          <w:szCs w:val="28"/>
+        </w:rPr>
+      </w:pPr>
+      <w:r>
+        <w:rPr>
+          <w:rFonts w:ascii="Arial" w:hAnsi="Arial" w:cs="Arial"/>
+          <w:b/>
+          <w:bCs/>
+          <w:sz w:val="28"/>
+          <w:szCs w:val="28"/>
+        </w:rPr>
+        <w:t>Requisitos de Interface</w:t>
+      </w:r>
+    </w:p>
+    <w:p>
+      <w:pPr>
+        <w:rPr>
+          <w:rFonts w:ascii="Arial" w:hAnsi="Arial" w:cs="Arial"/>
+          <w:sz w:val="24"/>
+          <w:szCs w:val="24"/>
+        </w:rPr>
+      </w:pPr>
+      <w:r>
+        <w:rPr>
+          <w:rFonts w:ascii="Arial" w:hAnsi="Arial" w:cs="Arial"/>
+          <w:sz w:val="24"/>
+          <w:szCs w:val="24"/>
+        </w:rPr>
+        <w:t>[RI001] Menu bars.</w:t>
+      </w:r>
+    </w:p>
+    <w:p>
+      <w:pPr>
+        <w:rPr>
+          <w:rFonts w:ascii="Arial" w:hAnsi="Arial" w:cs="Arial"/>
+          <w:sz w:val="24"/>
+          <w:szCs w:val="24"/>
+        </w:rPr>
+      </w:pPr>
+      <w:r>
+        <w:rPr>
+          <w:rFonts w:ascii="Arial" w:hAnsi="Arial" w:cs="Arial"/>
+          <w:sz w:val="24"/>
+          <w:szCs w:val="24"/>
+        </w:rPr>
+        <w:t>[RI002] Botões</w:t>
+      </w:r>
+      <w:r>
+        <w:rPr>
+          <w:rFonts w:ascii="Arial" w:hAnsi="Arial" w:cs="Arial"/>
+          <w:sz w:val="24"/>
+          <w:szCs w:val="24"/>
+        </w:rPr>
+        <w:t>.</w:t>
+      </w:r>
+    </w:p>
+    <w:p>
+      <w:pPr>
+        <w:rPr>
+          <w:rFonts w:ascii="Arial" w:hAnsi="Arial" w:cs="Arial"/>
+          <w:sz w:val="24"/>
+          <w:szCs w:val="24"/>
+        </w:rPr>
+      </w:pPr>
+      <w:r>
+        <w:rPr>
+          <w:rFonts w:ascii="Arial" w:hAnsi="Arial" w:cs="Arial"/>
+          <w:sz w:val="24"/>
+          <w:szCs w:val="24"/>
+        </w:rPr>
+        <w:t>[RI003] Campos de escrita</w:t>
+      </w:r>
+      <w:r>
+        <w:rPr>
+          <w:rFonts w:ascii="Arial" w:hAnsi="Arial" w:cs="Arial"/>
+          <w:sz w:val="24"/>
+          <w:szCs w:val="24"/>
+        </w:rPr>
+        <w:t>.</w:t>
+      </w:r>
+    </w:p>
+    <w:p>
+      <w:pPr>
+        <w:rPr>
+          <w:rFonts w:ascii="Arial" w:hAnsi="Arial" w:cs="Arial"/>
+          <w:b/>
+          <w:bCs/>
+          <w:sz w:val="28"/>
+          <w:szCs w:val="28"/>
+        </w:rPr>
+      </w:pPr>
+      <w:r>
+        <w:rPr>
+          <w:rFonts w:ascii="Arial" w:hAnsi="Arial" w:cs="Arial"/>
+          <w:b/>
+          <w:bCs/>
+          <w:sz w:val="28"/>
+          <w:szCs w:val="28"/>
+        </w:rPr>
+        <w:t>Requisitos de Documentação</w:t>
+      </w:r>
+    </w:p>
+    <w:p>
+      <w:pPr>
+        <w:rPr>
+          <w:rFonts w:ascii="Arial" w:hAnsi="Arial" w:cs="Arial"/>
+          <w:sz w:val="24"/>
+          <w:szCs w:val="24"/>
+        </w:rPr>
+      </w:pPr>
+      <w:r>
+        <w:rPr>
+          <w:rFonts w:ascii="Arial" w:hAnsi="Arial" w:cs="Arial"/>
+          <w:sz w:val="24"/>
+          <w:szCs w:val="24"/>
+        </w:rPr>
+        <w:t>[RDD001</w:t>
+      </w:r>
+      <w:proofErr w:type="gramStart"/>
+      <w:r>
+        <w:rPr>
+          <w:rFonts w:ascii="Arial" w:hAnsi="Arial" w:cs="Arial"/>
+          <w:sz w:val="24"/>
+          <w:szCs w:val="24"/>
+        </w:rPr>
+        <w:t>] Manual</w:t>
+      </w:r>
+      <w:proofErr w:type="gramEnd"/>
+      <w:r>
+        <w:rPr>
+          <w:rFonts w:ascii="Arial" w:hAnsi="Arial" w:cs="Arial"/>
+          <w:sz w:val="24"/>
+          <w:szCs w:val="24"/>
+        </w:rPr>
+        <w:t>.</w:t>
+      </w:r>
+    </w:p>
+    <w:p>
+      <w:pPr>
+        <w:rPr>
+          <w:rFonts w:ascii="Arial" w:hAnsi="Arial" w:cs="Arial"/>
+          <w:b/>
+          <w:bCs/>
+          <w:sz w:val="28"/>
+          <w:szCs w:val="28"/>
+        </w:rPr>
+      </w:pPr>
+      <w:r>
+        <w:rPr>
+          <w:rFonts w:ascii="Arial" w:hAnsi="Arial" w:cs="Arial"/>
+          <w:b/>
+          <w:bCs/>
+          <w:sz w:val="28"/>
+          <w:szCs w:val="28"/>
+        </w:rPr>
+        <w:t>Caso de testes</w:t>
       </w:r>
     </w:p>
     <w:p>
@@ -1497,6 +1995,126 @@
     </w:sectPr>
   </w:body>
 </w:document>
+</file>
+
+<file path=word/numbering.xml><?xml version="1.0" encoding="utf-8"?>
+<w:numbering xmlns:wpc="http://schemas.microsoft.com/office/word/2010/wordprocessingCanvas" xmlns:cx="http://schemas.microsoft.com/office/drawing/2014/chartex" xmlns:cx1="http://schemas.microsoft.com/office/drawing/2015/9/8/chartex" xmlns:cx2="http://schemas.microsoft.com/office/drawing/2015/10/21/chartex" xmlns:cx3="http://schemas.microsoft.com/office/drawing/2016/5/9/chartex" xmlns:cx4="http://schemas.microsoft.com/office/drawing/2016/5/10/chartex" xmlns:cx5="http://schemas.microsoft.com/office/drawing/2016/5/11/chartex" xmlns:cx6="http://schemas.microsoft.com/office/drawing/2016/5/12/chartex" xmlns:cx7="http://schemas.microsoft.com/office/drawing/2016/5/13/chartex" xmlns:cx8="http://schemas.microsoft.com/office/drawing/2016/5/14/chartex" xmlns:mc="http://schemas.openxmlformats.org/markup-compatibility/2006" xmlns:aink="http://schemas.microsoft.com/office/drawing/2016/ink" xmlns:am3d="http://schemas.microsoft.com/office/drawing/2017/model3d" xmlns:o="urn:schemas-microsoft-com:office:office" xmlns:r="http://schemas.openxmlformats.org/officeDocument/2006/relationships" xmlns:m="http://schemas.openxmlformats.org/officeDocument/2006/math" xmlns:v="urn:schemas-microsoft-com:vml" xmlns:wp14="http://schemas.microsoft.com/office/word/2010/wordprocessingDrawing" xmlns:wp="http://schemas.openxmlformats.org/drawingml/2006/wordprocessingDrawing" xmlns:w10="urn:schemas-microsoft-com:office:word" xmlns:w="http://schemas.openxmlformats.org/wordprocessingml/2006/main" xmlns:w14="http://schemas.microsoft.com/office/word/2010/wordml" xmlns:w15="http://schemas.microsoft.com/office/word/2012/wordml" xmlns:w16cex="http://schemas.microsoft.com/office/word/2018/wordml/cex" xmlns:w16cid="http://schemas.microsoft.com/office/word/2016/wordml/cid" xmlns:w16="http://schemas.microsoft.com/office/word/2018/wordml" xmlns:w16sdtdh="http://schemas.microsoft.com/office/word/2020/wordml/sdtdatahash" xmlns:w16se="http://schemas.microsoft.com/office/word/2015/wordml/symex" xmlns:wpg="http://schemas.microsoft.com/office/word/2010/wordprocessingGroup" xmlns:wpi="http://schemas.microsoft.com/office/word/2010/wordprocessingInk" xmlns:wne="http://schemas.microsoft.com/office/word/2006/wordml" xmlns:wps="http://schemas.microsoft.com/office/word/2010/wordprocessingShape" mc:Ignorable="w14 w15 w16se w16cid w16 w16cex w16sdtdh wp14">
+  <w:abstractNum w:abstractNumId="0" w15:restartNumberingAfterBreak="0">
+    <w:nsid w:val="4D9771FB"/>
+    <w:multiLevelType w:val="hybridMultilevel"/>
+    <w:tmpl w:val="45600820"/>
+    <w:lvl w:ilvl="0" w:tplc="9F9A4E82">
+      <w:numFmt w:val="bullet"/>
+      <w:lvlText w:val=""/>
+      <w:lvlJc w:val="left"/>
+      <w:pPr>
+        <w:ind w:left="720" w:hanging="360"/>
+      </w:pPr>
+      <w:rPr>
+        <w:rFonts w:ascii="Symbol" w:eastAsiaTheme="minorHAnsi" w:hAnsi="Symbol" w:cs="Arial" w:hint="default"/>
+      </w:rPr>
+    </w:lvl>
+    <w:lvl w:ilvl="1" w:tplc="04160003" w:tentative="1">
+      <w:start w:val="1"/>
+      <w:numFmt w:val="bullet"/>
+      <w:lvlText w:val="o"/>
+      <w:lvlJc w:val="left"/>
+      <w:pPr>
+        <w:ind w:left="1440" w:hanging="360"/>
+      </w:pPr>
+      <w:rPr>
+        <w:rFonts w:ascii="Courier New" w:hAnsi="Courier New" w:cs="Courier New" w:hint="default"/>
+      </w:rPr>
+    </w:lvl>
+    <w:lvl w:ilvl="2" w:tplc="04160005" w:tentative="1">
+      <w:start w:val="1"/>
+      <w:numFmt w:val="bullet"/>
+      <w:lvlText w:val=""/>
+      <w:lvlJc w:val="left"/>
+      <w:pPr>
+        <w:ind w:left="2160" w:hanging="360"/>
+      </w:pPr>
+      <w:rPr>
+        <w:rFonts w:ascii="Wingdings" w:hAnsi="Wingdings" w:hint="default"/>
+      </w:rPr>
+    </w:lvl>
+    <w:lvl w:ilvl="3" w:tplc="04160001" w:tentative="1">
+      <w:start w:val="1"/>
+      <w:numFmt w:val="bullet"/>
+      <w:lvlText w:val=""/>
+      <w:lvlJc w:val="left"/>
+      <w:pPr>
+        <w:ind w:left="2880" w:hanging="360"/>
+      </w:pPr>
+      <w:rPr>
+        <w:rFonts w:ascii="Symbol" w:hAnsi="Symbol" w:hint="default"/>
+      </w:rPr>
+    </w:lvl>
+    <w:lvl w:ilvl="4" w:tplc="04160003" w:tentative="1">
+      <w:start w:val="1"/>
+      <w:numFmt w:val="bullet"/>
+      <w:lvlText w:val="o"/>
+      <w:lvlJc w:val="left"/>
+      <w:pPr>
+        <w:ind w:left="3600" w:hanging="360"/>
+      </w:pPr>
+      <w:rPr>
+        <w:rFonts w:ascii="Courier New" w:hAnsi="Courier New" w:cs="Courier New" w:hint="default"/>
+      </w:rPr>
+    </w:lvl>
+    <w:lvl w:ilvl="5" w:tplc="04160005" w:tentative="1">
+      <w:start w:val="1"/>
+      <w:numFmt w:val="bullet"/>
+      <w:lvlText w:val=""/>
+      <w:lvlJc w:val="left"/>
+      <w:pPr>
+        <w:ind w:left="4320" w:hanging="360"/>
+      </w:pPr>
+      <w:rPr>
+        <w:rFonts w:ascii="Wingdings" w:hAnsi="Wingdings" w:hint="default"/>
+      </w:rPr>
+    </w:lvl>
+    <w:lvl w:ilvl="6" w:tplc="04160001" w:tentative="1">
+      <w:start w:val="1"/>
+      <w:numFmt w:val="bullet"/>
+      <w:lvlText w:val=""/>
+      <w:lvlJc w:val="left"/>
+      <w:pPr>
+        <w:ind w:left="5040" w:hanging="360"/>
+      </w:pPr>
+      <w:rPr>
+        <w:rFonts w:ascii="Symbol" w:hAnsi="Symbol" w:hint="default"/>
+      </w:rPr>
+    </w:lvl>
+    <w:lvl w:ilvl="7" w:tplc="04160003" w:tentative="1">
+      <w:start w:val="1"/>
+      <w:numFmt w:val="bullet"/>
+      <w:lvlText w:val="o"/>
+      <w:lvlJc w:val="left"/>
+      <w:pPr>
+        <w:ind w:left="5760" w:hanging="360"/>
+      </w:pPr>
+      <w:rPr>
+        <w:rFonts w:ascii="Courier New" w:hAnsi="Courier New" w:cs="Courier New" w:hint="default"/>
+      </w:rPr>
+    </w:lvl>
+    <w:lvl w:ilvl="8" w:tplc="04160005" w:tentative="1">
+      <w:start w:val="1"/>
+      <w:numFmt w:val="bullet"/>
+      <w:lvlText w:val=""/>
+      <w:lvlJc w:val="left"/>
+      <w:pPr>
+        <w:ind w:left="6480" w:hanging="360"/>
+      </w:pPr>
+      <w:rPr>
+        <w:rFonts w:ascii="Wingdings" w:hAnsi="Wingdings" w:hint="default"/>
+      </w:rPr>
+    </w:lvl>
+  </w:abstractNum>
+  <w:num w:numId="1">
+    <w:abstractNumId w:val="0"/>
+  </w:num>
+</w:numbering>
 </file>
 
 <file path=word/styles.xml><?xml version="1.0" encoding="utf-8"?>
@@ -1944,6 +2562,17 @@
       </w:tblBorders>
     </w:tblPr>
   </w:style>
+  <w:style w:type="paragraph" w:styleId="PargrafodaLista">
+    <w:name w:val="List Paragraph"/>
+    <w:basedOn w:val="Normal"/>
+    <w:uiPriority w:val="34"/>
+    <w:qFormat/>
+    <w:rsid w:val="00422566"/>
+    <w:pPr>
+      <w:ind w:left="720"/>
+      <w:contextualSpacing/>
+    </w:pPr>
+  </w:style>
 </w:styles>
 </file>
 

</xml_diff>